<commit_message>
Boot loader before testing is done
</commit_message>
<xml_diff>
--- a/Doc/FlashLoaderDoc.docx
+++ b/Doc/FlashLoaderDoc.docx
@@ -1795,47 +1795,7 @@
     </w:p>
     <w:p>
       <w:r>
-        <w:t xml:space="preserve">The data field need be 0, 0xEE, </w:t>
-      </w:r>
-      <w:proofErr w:type="gramStart"/>
-      <w:r>
-        <w:t>0 ,</w:t>
-      </w:r>
-      <w:proofErr w:type="gramEnd"/>
-      <w:r>
-        <w:t xml:space="preserve"> 0</w:t>
-      </w:r>
-      <w:proofErr w:type="gramStart"/>
-      <w:r>
-        <w:t>xff ,</w:t>
-      </w:r>
-      <w:proofErr w:type="gramEnd"/>
-      <w:r>
-        <w:t xml:space="preserve"> 0</w:t>
-      </w:r>
-      <w:proofErr w:type="gramStart"/>
-      <w:r>
-        <w:t>xff ,</w:t>
-      </w:r>
-      <w:proofErr w:type="gramEnd"/>
-      <w:r>
-        <w:t xml:space="preserve"> 0</w:t>
-      </w:r>
-      <w:proofErr w:type="gramStart"/>
-      <w:r>
-        <w:t>xff ,</w:t>
-      </w:r>
-      <w:proofErr w:type="gramEnd"/>
-      <w:r>
-        <w:t xml:space="preserve"> 0</w:t>
-      </w:r>
-      <w:proofErr w:type="gramStart"/>
-      <w:r>
-        <w:t>xff ,</w:t>
-      </w:r>
-      <w:proofErr w:type="gramEnd"/>
-      <w:r>
-        <w:t xml:space="preserve"> 0xff </w:t>
+        <w:t xml:space="preserve">The data field need be 0, 0xEE, 0 , 0xff , 0xff , 0xff , 0xff , 0xff </w:t>
       </w:r>
     </w:p>
     <w:p>
@@ -3609,15 +3569,7 @@
         <w:t>s</w:t>
       </w:r>
       <w:r>
-        <w:t xml:space="preserve">truct </w:t>
-      </w:r>
-      <w:proofErr w:type="spellStart"/>
-      <w:r>
-        <w:t>BootInfo</w:t>
-      </w:r>
-      <w:proofErr w:type="spellEnd"/>
-      <w:r>
-        <w:t xml:space="preserve"> </w:t>
+        <w:t xml:space="preserve">truct BootInfo </w:t>
       </w:r>
     </w:p>
     <w:p>
@@ -3627,51 +3579,17 @@
     </w:p>
     <w:p>
       <w:r>
-        <w:t>long unsigned password 0x</w:t>
-      </w:r>
-      <w:proofErr w:type="gramStart"/>
-      <w:r>
-        <w:t>1234568 ;</w:t>
-      </w:r>
-      <w:proofErr w:type="gramEnd"/>
-      <w:r>
-        <w:t xml:space="preserve"> </w:t>
+        <w:t xml:space="preserve">long unsigned password 0x1234568 ; </w:t>
       </w:r>
     </w:p>
     <w:p>
       <w:r>
-        <w:t xml:space="preserve">short unsigned </w:t>
-      </w:r>
-      <w:proofErr w:type="spellStart"/>
-      <w:proofErr w:type="gramStart"/>
-      <w:r>
-        <w:t>DefaultDeviceAddress</w:t>
-      </w:r>
-      <w:proofErr w:type="spellEnd"/>
-      <w:r>
-        <w:t xml:space="preserve"> ;</w:t>
-      </w:r>
-      <w:proofErr w:type="gramEnd"/>
-      <w:r>
-        <w:t xml:space="preserve"> </w:t>
+        <w:t xml:space="preserve">short unsigned DefaultDeviceAddress ; </w:t>
       </w:r>
     </w:p>
     <w:p>
       <w:r>
-        <w:t xml:space="preserve">short unsigned </w:t>
-      </w:r>
-      <w:proofErr w:type="spellStart"/>
-      <w:proofErr w:type="gramStart"/>
-      <w:r>
-        <w:t>ClaimedDeviceAddress</w:t>
-      </w:r>
-      <w:proofErr w:type="spellEnd"/>
-      <w:r>
-        <w:t xml:space="preserve"> ;</w:t>
-      </w:r>
-      <w:proofErr w:type="gramEnd"/>
-      <w:r>
-        <w:t xml:space="preserve"> // Equal to the default if none was claimed </w:t>
+        <w:t xml:space="preserve">short unsigned ClaimedDeviceAddress ; // Equal to the default if none was claimed </w:t>
       </w:r>
     </w:p>
     <w:p>
@@ -3682,26 +3600,10 @@
     </w:p>
     <w:p>
       <w:r>
-        <w:t xml:space="preserve">The DM14 message (priority = </w:t>
-      </w:r>
-      <w:proofErr w:type="gramStart"/>
-      <w:r>
-        <w:t>6 ,</w:t>
-      </w:r>
-      <w:proofErr w:type="gramEnd"/>
-      <w:r>
-        <w:t xml:space="preserve"> data page 0, PF = 0xD9, PS = ECU address, SA = address of loader (manually </w:t>
-      </w:r>
-      <w:proofErr w:type="gramStart"/>
-      <w:r>
-        <w:t xml:space="preserve">selectable) </w:t>
-      </w:r>
-      <w:r>
-        <w:t xml:space="preserve">  </w:t>
-      </w:r>
-      <w:proofErr w:type="gramEnd"/>
-      <w:r>
-        <w:t xml:space="preserve">data = 0,7,0,1,1,0xff,0xff,0xff, refer the data field definition for this PGN below. </w:t>
+        <w:t xml:space="preserve">The DM14 message (priority = 6 , data page 0, PF = 0xD9, PS = ECU address, SA = address of loader (manually selectable) </w:t>
+      </w:r>
+      <w:r>
+        <w:t xml:space="preserve">  data = 0,7,0,1,1,0xff,0xff,0xff, refer the data field definition for this PGN below. </w:t>
       </w:r>
     </w:p>
     <w:p>
@@ -4626,15 +4528,7 @@
     </w:p>
     <w:p>
       <w:r>
-        <w:t xml:space="preserve">The DM15 message (priority = </w:t>
-      </w:r>
-      <w:proofErr w:type="gramStart"/>
-      <w:r>
-        <w:t>6 ,</w:t>
-      </w:r>
-      <w:proofErr w:type="gramEnd"/>
-      <w:r>
-        <w:t xml:space="preserve"> data page 0, PF = 0xD8, PS = sender address, SA = </w:t>
+        <w:t xml:space="preserve">The DM15 message (priority = 6 , data page 0, PF = 0xD8, PS = sender address, SA = </w:t>
       </w:r>
       <w:r>
         <w:t>ECU address</w:t>
@@ -6642,15 +6536,7 @@
         <w:t>The following steps hold</w:t>
       </w:r>
       <w:r>
-        <w:t xml:space="preserve"> (the same steps are taken on the loader’s part regardless </w:t>
-      </w:r>
-      <w:proofErr w:type="gramStart"/>
-      <w:r>
-        <w:t>whether  the</w:t>
-      </w:r>
-      <w:proofErr w:type="gramEnd"/>
-      <w:r>
-        <w:t xml:space="preserve"> target is in the boot state or operational.</w:t>
+        <w:t xml:space="preserve"> (the same steps are taken on the loader’s part regardless whether  the target is in the boot state or operational.</w:t>
       </w:r>
     </w:p>
     <w:tbl>
@@ -6853,15 +6739,7 @@
           </w:p>
           <w:p>
             <w:r>
-              <w:t xml:space="preserve">If this was a loaded application, it will fill the struct </w:t>
-            </w:r>
-            <w:proofErr w:type="spellStart"/>
-            <w:r>
-              <w:t>BootInfo</w:t>
-            </w:r>
-            <w:proofErr w:type="spellEnd"/>
-            <w:r>
-              <w:t xml:space="preserve"> defined above in address </w:t>
+              <w:t xml:space="preserve">If this was a loaded application, it will fill the struct BootInfo defined above in address </w:t>
             </w:r>
             <w:r>
               <w:lastRenderedPageBreak/>
@@ -6906,15 +6784,7 @@
           </w:p>
           <w:p>
             <w:r>
-              <w:t xml:space="preserve">If ok, look for </w:t>
-            </w:r>
-            <w:proofErr w:type="spellStart"/>
-            <w:r>
-              <w:t>BootInfo</w:t>
-            </w:r>
-            <w:proofErr w:type="spellEnd"/>
-            <w:r>
-              <w:t>. If valid, assume ID, and remain in boot mode.</w:t>
+              <w:t>If ok, look for BootInfo. If valid, assume ID, and remain in boot mode.</w:t>
             </w:r>
           </w:p>
         </w:tc>
@@ -6946,15 +6816,7 @@
           </w:tcPr>
           <w:p>
             <w:r>
-              <w:t xml:space="preserve">The J1939 ID serves as </w:t>
-            </w:r>
-            <w:proofErr w:type="gramStart"/>
-            <w:r>
-              <w:t>11 bit</w:t>
-            </w:r>
-            <w:proofErr w:type="gramEnd"/>
-            <w:r>
-              <w:t xml:space="preserve"> CAN ID for the remaining of the DOWNLOAD service.  The 11-bit ID download process is described below. </w:t>
+              <w:t xml:space="preserve">The J1939 ID serves as 11 bit CAN ID for the remaining of the DOWNLOAD service.  The 11-bit ID download process is described below. </w:t>
             </w:r>
           </w:p>
         </w:tc>
@@ -7039,13 +6901,8 @@
               <w:t xml:space="preserve">Clear flash </w:t>
             </w:r>
             <w:r>
-              <w:t xml:space="preserve">and </w:t>
-            </w:r>
-            <w:proofErr w:type="spellStart"/>
-            <w:r>
-              <w:t>BootInfo</w:t>
-            </w:r>
-            <w:proofErr w:type="spellEnd"/>
+              <w:t>and BootInfo</w:t>
+            </w:r>
           </w:p>
         </w:tc>
         <w:tc>
@@ -7059,15 +6916,7 @@
           </w:p>
           <w:p>
             <w:r>
-              <w:t xml:space="preserve">Clear the </w:t>
-            </w:r>
-            <w:proofErr w:type="spellStart"/>
-            <w:r>
-              <w:t>BootInfo</w:t>
-            </w:r>
-            <w:proofErr w:type="spellEnd"/>
-            <w:r>
-              <w:t xml:space="preserve"> area.</w:t>
+              <w:t>Clear the BootInfo area.</w:t>
             </w:r>
           </w:p>
         </w:tc>
@@ -7113,20 +6962,13 @@
               <w:t xml:space="preserve"> </w:t>
             </w:r>
           </w:p>
-          <w:p>
-            <w:r>
-              <w:t>Next each message has its leading 3 bits as sector selector</w:t>
-            </w:r>
-            <w:r>
-              <w:t>, range 1(B) to 7(H)</w:t>
-            </w:r>
-            <w:r>
-              <w:t>, and 8 bits of slave address.</w:t>
-            </w:r>
-          </w:p>
-          <w:p>
-            <w:r>
-              <w:t xml:space="preserve">The data contents are </w:t>
+          <w:p/>
+          <w:p>
+            <w:r>
+              <w:t>First</w:t>
+            </w:r>
+            <w:r>
+              <w:t xml:space="preserve"> a message is sent with the leading 3 bits as zero, and 8 bytes of contents as:</w:t>
             </w:r>
           </w:p>
           <w:p>
@@ -7138,7 +6980,10 @@
               </w:numPr>
             </w:pPr>
             <w:r>
-              <w:t xml:space="preserve">2 bytes start address </w:t>
+              <w:t xml:space="preserve">First </w:t>
+            </w:r>
+            <w:r>
+              <w:t>byte is the next sector to program</w:t>
             </w:r>
           </w:p>
           <w:p>
@@ -7150,35 +6995,19 @@
               </w:numPr>
             </w:pPr>
             <w:r>
-              <w:t>6 bytes of data</w:t>
-            </w:r>
-          </w:p>
-          <w:p>
-            <w:r>
-              <w:t>Making total of 1093 messages (bytes exceeding the sector address at the last message are ignored)</w:t>
-            </w:r>
-          </w:p>
-          <w:p>
-            <w:r>
-              <w:t xml:space="preserve">With actual 5msec per message, this stage takes about 60 seconds per sector. </w:t>
-            </w:r>
-          </w:p>
-          <w:p/>
-          <w:p>
-            <w:r>
-              <w:t xml:space="preserve">Next a message is sent with </w:t>
-            </w:r>
-            <w:r>
-              <w:t xml:space="preserve">the leading 3 bits as zero, and </w:t>
-            </w:r>
-            <w:r>
-              <w:t>8</w:t>
-            </w:r>
-            <w:r>
-              <w:t xml:space="preserve"> bytes of contents as</w:t>
+              <w:t>Bytes 1</w:t>
             </w:r>
             <w:r>
               <w:t>:</w:t>
+            </w:r>
+            <w:r>
+              <w:t xml:space="preserve"> </w:t>
+            </w:r>
+            <w:r>
+              <w:t>0</w:t>
+            </w:r>
+            <w:r>
+              <w:t xml:space="preserve"> </w:t>
             </w:r>
           </w:p>
           <w:p>
@@ -7190,7 +7019,19 @@
               </w:numPr>
             </w:pPr>
             <w:r>
-              <w:t>First two bytes are starting relative address</w:t>
+              <w:t xml:space="preserve">Byte  </w:t>
+            </w:r>
+            <w:r>
+              <w:t>2</w:t>
+            </w:r>
+            <w:r>
+              <w:t xml:space="preserve"> </w:t>
+            </w:r>
+            <w:r>
+              <w:t xml:space="preserve">– 3 </w:t>
+            </w:r>
+            <w:r>
+              <w:t>: Sender address</w:t>
             </w:r>
           </w:p>
           <w:p>
@@ -7202,7 +7043,35 @@
               </w:numPr>
             </w:pPr>
             <w:r>
-              <w:t>Next two bytes are burning length</w:t>
+              <w:t>Bytes 4..7 are 0x12345678</w:t>
+            </w:r>
+          </w:p>
+          <w:p>
+            <w:r>
+              <w:t xml:space="preserve">The message is responded with same contents, with </w:t>
+            </w:r>
+            <w:r>
+              <w:t xml:space="preserve">the preamble of </w:t>
+            </w:r>
+            <w:r>
+              <w:t>master ID.</w:t>
+            </w:r>
+          </w:p>
+          <w:p/>
+          <w:p>
+            <w:r>
+              <w:t>Next each message has its leading 3 bits as sector selector</w:t>
+            </w:r>
+            <w:r>
+              <w:t>, range 1(B) to 7(H)</w:t>
+            </w:r>
+            <w:r>
+              <w:t>, and 8 bits of slave address.</w:t>
+            </w:r>
+          </w:p>
+          <w:p>
+            <w:r>
+              <w:t xml:space="preserve">The data contents are </w:t>
             </w:r>
           </w:p>
           <w:p>
@@ -7214,6 +7083,83 @@
               </w:numPr>
             </w:pPr>
             <w:r>
+              <w:t xml:space="preserve">2 bytes start address </w:t>
+            </w:r>
+          </w:p>
+          <w:p>
+            <w:pPr>
+              <w:pStyle w:val="ListParagraph"/>
+              <w:numPr>
+                <w:ilvl w:val="0"/>
+                <w:numId w:val="1"/>
+              </w:numPr>
+            </w:pPr>
+            <w:r>
+              <w:t>6 bytes of data</w:t>
+            </w:r>
+          </w:p>
+          <w:p>
+            <w:r>
+              <w:t>Making total of 1093 messages (bytes exceeding the sector address at the last message are ignored)</w:t>
+            </w:r>
+          </w:p>
+          <w:p>
+            <w:r>
+              <w:lastRenderedPageBreak/>
+              <w:t xml:space="preserve">With actual 5msec per message, this stage takes about 60 seconds per sector. </w:t>
+            </w:r>
+          </w:p>
+          <w:p/>
+          <w:p>
+            <w:r>
+              <w:t xml:space="preserve">Next a message is sent with </w:t>
+            </w:r>
+            <w:r>
+              <w:t xml:space="preserve">the leading 3 bits as zero, and </w:t>
+            </w:r>
+            <w:r>
+              <w:t>8</w:t>
+            </w:r>
+            <w:r>
+              <w:t xml:space="preserve"> bytes of contents as</w:t>
+            </w:r>
+            <w:r>
+              <w:t>:</w:t>
+            </w:r>
+          </w:p>
+          <w:p>
+            <w:pPr>
+              <w:pStyle w:val="ListParagraph"/>
+              <w:numPr>
+                <w:ilvl w:val="0"/>
+                <w:numId w:val="1"/>
+              </w:numPr>
+            </w:pPr>
+            <w:r>
+              <w:t>First two bytes are starting relative address</w:t>
+            </w:r>
+          </w:p>
+          <w:p>
+            <w:pPr>
+              <w:pStyle w:val="ListParagraph"/>
+              <w:numPr>
+                <w:ilvl w:val="0"/>
+                <w:numId w:val="1"/>
+              </w:numPr>
+            </w:pPr>
+            <w:r>
+              <w:t>Next two bytes are burning length</w:t>
+            </w:r>
+          </w:p>
+          <w:p>
+            <w:pPr>
+              <w:pStyle w:val="ListParagraph"/>
+              <w:numPr>
+                <w:ilvl w:val="0"/>
+                <w:numId w:val="1"/>
+              </w:numPr>
+            </w:pPr>
+            <w:r>
               <w:t>Last 4 bytes are</w:t>
             </w:r>
             <w:r>
@@ -7222,7 +7168,6 @@
           </w:p>
           <w:p>
             <w:r>
-              <w:lastRenderedPageBreak/>
               <w:t xml:space="preserve">Following check that all addresses are covered and that checksum fit, entire flash sector is programmed. </w:t>
             </w:r>
           </w:p>
@@ -7316,15 +7261,7 @@
           </w:tcPr>
           <w:p>
             <w:r>
-              <w:t xml:space="preserve">Resend the DM14 sequence. With no </w:t>
-            </w:r>
-            <w:proofErr w:type="spellStart"/>
-            <w:r>
-              <w:t>BootInfo</w:t>
-            </w:r>
-            <w:proofErr w:type="spellEnd"/>
-            <w:r>
-              <w:t xml:space="preserve"> and well-burnt code, the DSP shall start normally.</w:t>
+              <w:t>Resend the DM14 sequence. With no BootInfo and well-burnt code, the DSP shall start normally.</w:t>
             </w:r>
           </w:p>
         </w:tc>
@@ -7678,6 +7615,7 @@
           <w:bCs/>
           <w:u w:val="single"/>
         </w:rPr>
+        <w:lastRenderedPageBreak/>
         <w:t>Boot sector</w:t>
       </w:r>
     </w:p>
@@ -7731,7 +7669,6 @@
           <w:bCs/>
           <w:u w:val="single"/>
         </w:rPr>
-        <w:lastRenderedPageBreak/>
         <w:t>Valid program range</w:t>
       </w:r>
     </w:p>
@@ -8161,6 +8098,7 @@
     </w:p>
     <w:p>
       <w:r>
+        <w:lastRenderedPageBreak/>
         <w:t>Checksums are according to the Adler32 algorithm (</w:t>
       </w:r>
       <w:r>
@@ -8175,7 +8113,6 @@
         <w:rPr>
           <w:noProof/>
         </w:rPr>
-        <w:lastRenderedPageBreak/>
         <mc:AlternateContent>
           <mc:Choice Requires="wps">
             <w:drawing>
@@ -9329,41 +9266,12 @@
     </w:p>
     <w:p>
       <w:r>
-        <w:t xml:space="preserve">Given that on reset wakeup the values are GPIO37   = </w:t>
-      </w:r>
-      <w:proofErr w:type="gramStart"/>
-      <w:r>
-        <w:t>1 ,</w:t>
-      </w:r>
-      <w:proofErr w:type="gramEnd"/>
-      <w:r>
-        <w:t xml:space="preserve"> GPIO34 = 1, the boot behaves by “</w:t>
-      </w:r>
-      <w:proofErr w:type="spellStart"/>
-      <w:proofErr w:type="gramStart"/>
-      <w:r>
-        <w:t>GetMode</w:t>
-      </w:r>
-      <w:proofErr w:type="spellEnd"/>
-      <w:r>
-        <w:t>(</w:t>
-      </w:r>
-      <w:proofErr w:type="gramEnd"/>
-      <w:r>
-        <w:t xml:space="preserve">)” – a function in the BootRom that scans OTP for further instructions. </w:t>
+        <w:t xml:space="preserve">Given that on reset wakeup the values are GPIO37   = 1 , GPIO34 = 1, the boot behaves by “GetMode()” – a function in the BootRom that scans OTP for further instructions. </w:t>
       </w:r>
     </w:p>
     <w:p>
       <w:r>
-        <w:t xml:space="preserve">The </w:t>
-      </w:r>
-      <w:proofErr w:type="spellStart"/>
-      <w:r>
-        <w:t>GetMode</w:t>
-      </w:r>
-      <w:proofErr w:type="spellEnd"/>
-      <w:r>
-        <w:t xml:space="preserve"> behavior is summarized below: </w:t>
+        <w:t xml:space="preserve">The GetMode behavior is summarized below: </w:t>
       </w:r>
     </w:p>
     <w:p>

</xml_diff>